<commit_message>
3010 Application Security Lad - DONE
</commit_message>
<xml_diff>
--- a/Fall 2025/CYBR3010 Cybersecurity Foundations/Assignments/5 Application Layer Security Lab/Application Layer Security Lab - Arr Domingo - v3.docx
+++ b/Fall 2025/CYBR3010 Cybersecurity Foundations/Assignments/5 Application Layer Security Lab/Application Layer Security Lab - Arr Domingo - v3.docx
@@ -271,18 +271,8 @@
           <w:sz w:val="28"/>
           <w:szCs w:val="28"/>
         </w:rPr>
-        <w:t>Sam El-</w:t>
-      </w:r>
-      <w:proofErr w:type="spellStart"/>
-      <w:r>
-        <w:rPr>
-          <w:rFonts w:cstheme="minorHAnsi"/>
-          <w:sz w:val="28"/>
-          <w:szCs w:val="28"/>
-        </w:rPr>
-        <w:t>Awour</w:t>
-      </w:r>
-      <w:proofErr w:type="spellEnd"/>
+        <w:t>Sam El-Awour</w:t>
+      </w:r>
     </w:p>
     <w:sdt>
       <w:sdtPr>
@@ -2468,23 +2458,7 @@
           <w:sz w:val="24"/>
           <w:szCs w:val="24"/>
         </w:rPr>
-        <w:t xml:space="preserve">Open the browser and search something on the internet (yahoo.com, </w:t>
-      </w:r>
-      <w:proofErr w:type="spellStart"/>
-      <w:r>
-        <w:rPr>
-          <w:sz w:val="24"/>
-          <w:szCs w:val="24"/>
-        </w:rPr>
-        <w:t>etc</w:t>
-      </w:r>
-      <w:proofErr w:type="spellEnd"/>
-      <w:r>
-        <w:rPr>
-          <w:sz w:val="24"/>
-          <w:szCs w:val="24"/>
-        </w:rPr>
-        <w:t>).</w:t>
+        <w:t>Open the browser and search something on the internet (yahoo.com, etc).</w:t>
       </w:r>
     </w:p>
     <w:p>
@@ -3003,23 +2977,7 @@
           <w:sz w:val="24"/>
           <w:szCs w:val="24"/>
         </w:rPr>
-        <w:t xml:space="preserve">Right click the firewall (FW01) and choose “Console”. You know firewall is done booting when you </w:t>
-      </w:r>
-      <w:proofErr w:type="gramStart"/>
-      <w:r>
-        <w:rPr>
-          <w:sz w:val="24"/>
-          <w:szCs w:val="24"/>
-        </w:rPr>
-        <w:t>are able to</w:t>
-      </w:r>
-      <w:proofErr w:type="gramEnd"/>
-      <w:r>
-        <w:rPr>
-          <w:sz w:val="24"/>
-          <w:szCs w:val="24"/>
-        </w:rPr>
-        <w:t xml:space="preserve"> see the serial number and the firewall login.</w:t>
+        <w:t>Right click the firewall (FW01) and choose “Console”. You know firewall is done booting when you are able to see the serial number and the firewall login.</w:t>
       </w:r>
     </w:p>
     <w:p>
@@ -3262,23 +3220,7 @@
           <w:sz w:val="24"/>
           <w:szCs w:val="24"/>
         </w:rPr>
-        <w:t xml:space="preserve">Firewall (FW01) dashboard will </w:t>
-      </w:r>
-      <w:proofErr w:type="gramStart"/>
-      <w:r>
-        <w:rPr>
-          <w:sz w:val="24"/>
-          <w:szCs w:val="24"/>
-        </w:rPr>
-        <w:t>open up</w:t>
-      </w:r>
-      <w:proofErr w:type="gramEnd"/>
-      <w:r>
-        <w:rPr>
-          <w:sz w:val="24"/>
-          <w:szCs w:val="24"/>
-        </w:rPr>
-        <w:t>.</w:t>
+        <w:t>Firewall (FW01) dashboard will open up.</w:t>
       </w:r>
     </w:p>
     <w:p>
@@ -5577,62 +5519,6 @@
     </w:p>
     <w:p>
       <w:pPr>
-        <w:pStyle w:val="ListParagraph"/>
-        <w:numPr>
-          <w:ilvl w:val="0"/>
-          <w:numId w:val="6"/>
-        </w:numPr>
-        <w:spacing w:line="480" w:lineRule="auto"/>
-        <w:rPr>
-          <w:sz w:val="24"/>
-          <w:szCs w:val="24"/>
-        </w:rPr>
-      </w:pPr>
-      <w:r>
-        <w:rPr>
-          <w:sz w:val="24"/>
-          <w:szCs w:val="24"/>
-        </w:rPr>
-        <w:t>O</w:t>
-      </w:r>
-      <w:r>
-        <w:rPr>
-          <w:sz w:val="24"/>
-          <w:szCs w:val="24"/>
-        </w:rPr>
-        <w:t>n VM 2 (VLAN20), open Wireshark as well as the browser (Mozilla Firefox).</w:t>
-      </w:r>
-    </w:p>
-    <w:p>
-      <w:pPr>
-        <w:pStyle w:val="ListParagraph"/>
-        <w:numPr>
-          <w:ilvl w:val="0"/>
-          <w:numId w:val="6"/>
-        </w:numPr>
-        <w:spacing w:line="480" w:lineRule="auto"/>
-        <w:rPr>
-          <w:sz w:val="24"/>
-          <w:szCs w:val="24"/>
-        </w:rPr>
-      </w:pPr>
-      <w:r>
-        <w:rPr>
-          <w:sz w:val="24"/>
-          <w:szCs w:val="24"/>
-        </w:rPr>
-        <w:t xml:space="preserve">On Wireshark, start the packet capture. </w:t>
-      </w:r>
-      <w:r>
-        <w:rPr>
-          <w:sz w:val="24"/>
-          <w:szCs w:val="24"/>
-        </w:rPr>
-        <w:t>On Mozilla Firefox, open multiple websites.</w:t>
-      </w:r>
-    </w:p>
-    <w:p>
-      <w:pPr>
         <w:spacing w:line="480" w:lineRule="auto"/>
         <w:rPr>
           <w:sz w:val="24"/>
@@ -5656,6 +5542,7 @@
       </w:pPr>
       <w:bookmarkStart w:id="7" w:name="_Toc215333839"/>
       <w:r>
+        <w:lastRenderedPageBreak/>
         <w:t>5.1</w:t>
       </w:r>
       <w:r>
@@ -5671,6 +5558,9 @@
       </w:r>
       <w:r>
         <w:t>decryption</w:t>
+      </w:r>
+      <w:r>
+        <w:t xml:space="preserve"> (capturing traffic)</w:t>
       </w:r>
       <w:r>
         <w:t xml:space="preserve"> in VM2</w:t>
@@ -5748,11 +5638,8 @@
     </w:p>
     <w:p>
       <w:pPr>
-        <w:spacing w:line="480" w:lineRule="auto"/>
-        <w:rPr>
-          <w:sz w:val="24"/>
-          <w:szCs w:val="24"/>
-        </w:rPr>
+        <w:keepNext/>
+        <w:spacing w:line="480" w:lineRule="auto"/>
       </w:pPr>
       <w:r>
         <w:rPr>
@@ -5805,12 +5692,63 @@
     </w:p>
     <w:p>
       <w:pPr>
-        <w:spacing w:line="480" w:lineRule="auto"/>
-        <w:rPr>
-          <w:sz w:val="24"/>
-          <w:szCs w:val="24"/>
-        </w:rPr>
-      </w:pPr>
+        <w:pStyle w:val="Caption"/>
+        <w:spacing w:line="480" w:lineRule="auto"/>
+        <w:rPr>
+          <w:sz w:val="24"/>
+          <w:szCs w:val="24"/>
+        </w:rPr>
+      </w:pPr>
+      <w:r>
+        <w:rPr>
+          <w:sz w:val="24"/>
+          <w:szCs w:val="24"/>
+        </w:rPr>
+        <w:t xml:space="preserve">Figure </w:t>
+      </w:r>
+      <w:r>
+        <w:rPr>
+          <w:sz w:val="24"/>
+          <w:szCs w:val="24"/>
+        </w:rPr>
+        <w:fldChar w:fldCharType="begin"/>
+      </w:r>
+      <w:r>
+        <w:rPr>
+          <w:sz w:val="24"/>
+          <w:szCs w:val="24"/>
+        </w:rPr>
+        <w:instrText xml:space="preserve"> SEQ Figure \* ARABIC </w:instrText>
+      </w:r>
+      <w:r>
+        <w:rPr>
+          <w:sz w:val="24"/>
+          <w:szCs w:val="24"/>
+        </w:rPr>
+        <w:fldChar w:fldCharType="separate"/>
+      </w:r>
+      <w:r>
+        <w:rPr>
+          <w:noProof/>
+          <w:sz w:val="24"/>
+          <w:szCs w:val="24"/>
+        </w:rPr>
+        <w:t>13</w:t>
+      </w:r>
+      <w:r>
+        <w:rPr>
+          <w:sz w:val="24"/>
+          <w:szCs w:val="24"/>
+        </w:rPr>
+        <w:fldChar w:fldCharType="end"/>
+      </w:r>
+      <w:r>
+        <w:rPr>
+          <w:sz w:val="24"/>
+          <w:szCs w:val="24"/>
+        </w:rPr>
+        <w:t xml:space="preserve">. </w:t>
+      </w:r>
       <w:r>
         <w:rPr>
           <w:sz w:val="24"/>
@@ -5842,11 +5780,8 @@
     </w:p>
     <w:p>
       <w:pPr>
-        <w:spacing w:line="480" w:lineRule="auto"/>
-        <w:rPr>
-          <w:sz w:val="24"/>
-          <w:szCs w:val="24"/>
-        </w:rPr>
+        <w:keepNext/>
+        <w:spacing w:line="480" w:lineRule="auto"/>
       </w:pPr>
       <w:r>
         <w:rPr>
@@ -5856,9 +5791,9 @@
         </w:rPr>
         <w:lastRenderedPageBreak/>
         <w:drawing>
-          <wp:inline distT="0" distB="0" distL="0" distR="0" wp14:anchorId="145E06B2" wp14:editId="0C3530F8">
-            <wp:extent cx="5265420" cy="2796540"/>
-            <wp:effectExtent l="0" t="0" r="0" b="3810"/>
+          <wp:inline distT="0" distB="0" distL="0" distR="0" wp14:anchorId="145E06B2" wp14:editId="2F2DBB46">
+            <wp:extent cx="4444409" cy="2360490"/>
+            <wp:effectExtent l="0" t="0" r="0" b="1905"/>
             <wp:docPr id="331713970" name="Picture 6" descr="A screenshot of a computer&#10;&#10;AI-generated content may be incorrect."/>
             <wp:cNvGraphicFramePr>
               <a:graphicFrameLocks xmlns:a="http://schemas.openxmlformats.org/drawingml/2006/main" noChangeAspect="1"/>
@@ -5885,7 +5820,7 @@
                   <pic:spPr>
                     <a:xfrm>
                       <a:off x="0" y="0"/>
-                      <a:ext cx="5265420" cy="2796540"/>
+                      <a:ext cx="4455366" cy="2366309"/>
                     </a:xfrm>
                     <a:prstGeom prst="rect">
                       <a:avLst/>
@@ -5900,6 +5835,7 @@
     </w:p>
     <w:p>
       <w:pPr>
+        <w:pStyle w:val="Caption"/>
         <w:spacing w:line="480" w:lineRule="auto"/>
         <w:jc w:val="both"/>
         <w:rPr>
@@ -5912,7 +5848,64 @@
           <w:sz w:val="24"/>
           <w:szCs w:val="24"/>
         </w:rPr>
-        <w:t>Navigating environment variables.</w:t>
+        <w:t xml:space="preserve">Figure </w:t>
+      </w:r>
+      <w:r>
+        <w:rPr>
+          <w:sz w:val="24"/>
+          <w:szCs w:val="24"/>
+        </w:rPr>
+        <w:fldChar w:fldCharType="begin"/>
+      </w:r>
+      <w:r>
+        <w:rPr>
+          <w:sz w:val="24"/>
+          <w:szCs w:val="24"/>
+        </w:rPr>
+        <w:instrText xml:space="preserve"> SEQ Figure \* ARABIC </w:instrText>
+      </w:r>
+      <w:r>
+        <w:rPr>
+          <w:sz w:val="24"/>
+          <w:szCs w:val="24"/>
+        </w:rPr>
+        <w:fldChar w:fldCharType="separate"/>
+      </w:r>
+      <w:r>
+        <w:rPr>
+          <w:noProof/>
+          <w:sz w:val="24"/>
+          <w:szCs w:val="24"/>
+        </w:rPr>
+        <w:t>14</w:t>
+      </w:r>
+      <w:r>
+        <w:rPr>
+          <w:sz w:val="24"/>
+          <w:szCs w:val="24"/>
+        </w:rPr>
+        <w:fldChar w:fldCharType="end"/>
+      </w:r>
+      <w:r>
+        <w:rPr>
+          <w:sz w:val="24"/>
+          <w:szCs w:val="24"/>
+        </w:rPr>
+        <w:t xml:space="preserve">. </w:t>
+      </w:r>
+      <w:r>
+        <w:rPr>
+          <w:sz w:val="24"/>
+          <w:szCs w:val="24"/>
+        </w:rPr>
+        <w:t>Adding new</w:t>
+      </w:r>
+      <w:r>
+        <w:rPr>
+          <w:sz w:val="24"/>
+          <w:szCs w:val="24"/>
+        </w:rPr>
+        <w:t xml:space="preserve"> environment variables.</w:t>
       </w:r>
     </w:p>
     <w:p>
@@ -5934,7 +5927,35 @@
           <w:sz w:val="24"/>
           <w:szCs w:val="24"/>
         </w:rPr>
-        <w:t>Type “SSLKEYLOGFILE” in the Variable name.</w:t>
+        <w:t xml:space="preserve">Set "Variable name" to </w:t>
+      </w:r>
+      <w:r>
+        <w:rPr>
+          <w:sz w:val="24"/>
+          <w:szCs w:val="24"/>
+        </w:rPr>
+        <w:t>“</w:t>
+      </w:r>
+      <w:r>
+        <w:rPr>
+          <w:sz w:val="24"/>
+          <w:szCs w:val="24"/>
+        </w:rPr>
+        <w:t>SSLKEYLOGFILE</w:t>
+      </w:r>
+      <w:r>
+        <w:rPr>
+          <w:sz w:val="24"/>
+          <w:szCs w:val="24"/>
+        </w:rPr>
+        <w:t>”</w:t>
+      </w:r>
+      <w:r>
+        <w:rPr>
+          <w:sz w:val="24"/>
+          <w:szCs w:val="24"/>
+        </w:rPr>
+        <w:t>.</w:t>
       </w:r>
     </w:p>
     <w:p>
@@ -5956,35 +5977,35 @@
           <w:sz w:val="24"/>
           <w:szCs w:val="24"/>
         </w:rPr>
-        <w:t>Type this file path “</w:t>
-      </w:r>
-      <w:r>
-        <w:rPr>
-          <w:sz w:val="24"/>
-          <w:szCs w:val="24"/>
-        </w:rPr>
-        <w:t>C:\Users\Administrator\Documents</w:t>
-      </w:r>
-      <w:r>
-        <w:rPr>
-          <w:sz w:val="24"/>
-          <w:szCs w:val="24"/>
-        </w:rPr>
-        <w:t>” in the Variable value.</w:t>
-      </w:r>
-      <w:r>
-        <w:rPr>
-          <w:sz w:val="24"/>
-          <w:szCs w:val="24"/>
-        </w:rPr>
-        <w:t xml:space="preserve"> Note that </w:t>
-      </w:r>
-      <w:r>
-        <w:rPr>
-          <w:sz w:val="24"/>
-          <w:szCs w:val="24"/>
-        </w:rPr>
-        <w:t>variable will automatically log the session keys for all subsequent traffic from that application.</w:t>
+        <w:t>Set "Variable value" to the absolute path where you want the key log file to be saved (C:\Users\</w:t>
+      </w:r>
+      <w:r>
+        <w:rPr>
+          <w:sz w:val="24"/>
+          <w:szCs w:val="24"/>
+        </w:rPr>
+        <w:t>Administrator</w:t>
+      </w:r>
+      <w:r>
+        <w:rPr>
+          <w:sz w:val="24"/>
+          <w:szCs w:val="24"/>
+        </w:rPr>
+        <w:t>\Desktop\sslkeylog.log).</w:t>
+      </w:r>
+      <w:r>
+        <w:rPr>
+          <w:sz w:val="24"/>
+          <w:szCs w:val="24"/>
+        </w:rPr>
+        <w:t xml:space="preserve"> </w:t>
+      </w:r>
+      <w:r>
+        <w:rPr>
+          <w:sz w:val="24"/>
+          <w:szCs w:val="24"/>
+        </w:rPr>
+        <w:t>Note that variable will automatically log the session keys for all subsequent traffic from that application.</w:t>
       </w:r>
     </w:p>
     <w:p>
@@ -5995,6 +6016,7 @@
           <w:numId w:val="18"/>
         </w:numPr>
         <w:spacing w:line="480" w:lineRule="auto"/>
+        <w:ind w:left="714" w:hanging="357"/>
         <w:jc w:val="both"/>
         <w:rPr>
           <w:sz w:val="24"/>
@@ -6006,7 +6028,7 @@
           <w:sz w:val="24"/>
           <w:szCs w:val="24"/>
         </w:rPr>
-        <w:t>Click OK twice.</w:t>
+        <w:t>Click "OK" on all open dialogs.</w:t>
       </w:r>
     </w:p>
     <w:p>
@@ -6017,6 +6039,7 @@
           <w:numId w:val="18"/>
         </w:numPr>
         <w:spacing w:line="480" w:lineRule="auto"/>
+        <w:ind w:left="714" w:hanging="357"/>
         <w:jc w:val="both"/>
         <w:rPr>
           <w:sz w:val="24"/>
@@ -6033,11 +6056,8 @@
     </w:p>
     <w:p>
       <w:pPr>
-        <w:spacing w:line="480" w:lineRule="auto"/>
-        <w:rPr>
-          <w:sz w:val="24"/>
-          <w:szCs w:val="24"/>
-        </w:rPr>
+        <w:keepNext/>
+        <w:spacing w:line="480" w:lineRule="auto"/>
       </w:pPr>
       <w:r>
         <w:rPr>
@@ -6045,11 +6065,10 @@
           <w:sz w:val="24"/>
           <w:szCs w:val="24"/>
         </w:rPr>
-        <w:lastRenderedPageBreak/>
         <w:drawing>
-          <wp:inline distT="0" distB="0" distL="0" distR="0" wp14:anchorId="1096BCFF" wp14:editId="5A4C6A2F">
-            <wp:extent cx="5234940" cy="2453640"/>
-            <wp:effectExtent l="0" t="0" r="3810" b="3810"/>
+          <wp:inline distT="0" distB="0" distL="0" distR="0" wp14:anchorId="1096BCFF" wp14:editId="70A44169">
+            <wp:extent cx="4497572" cy="2108032"/>
+            <wp:effectExtent l="0" t="0" r="0" b="6985"/>
             <wp:docPr id="413294167" name="Picture 7" descr="A screenshot of a computer&#10;&#10;AI-generated content may be incorrect."/>
             <wp:cNvGraphicFramePr>
               <a:graphicFrameLocks xmlns:a="http://schemas.openxmlformats.org/drawingml/2006/main" noChangeAspect="1"/>
@@ -6076,7 +6095,7 @@
                   <pic:spPr>
                     <a:xfrm>
                       <a:off x="0" y="0"/>
-                      <a:ext cx="5234940" cy="2453640"/>
+                      <a:ext cx="4516917" cy="2117099"/>
                     </a:xfrm>
                     <a:prstGeom prst="rect">
                       <a:avLst/>
@@ -6091,12 +6110,63 @@
     </w:p>
     <w:p>
       <w:pPr>
-        <w:spacing w:line="480" w:lineRule="auto"/>
-        <w:rPr>
-          <w:sz w:val="24"/>
-          <w:szCs w:val="24"/>
-        </w:rPr>
-      </w:pPr>
+        <w:pStyle w:val="Caption"/>
+        <w:spacing w:line="480" w:lineRule="auto"/>
+        <w:rPr>
+          <w:sz w:val="24"/>
+          <w:szCs w:val="24"/>
+        </w:rPr>
+      </w:pPr>
+      <w:r>
+        <w:rPr>
+          <w:sz w:val="24"/>
+          <w:szCs w:val="24"/>
+        </w:rPr>
+        <w:t xml:space="preserve">Figure </w:t>
+      </w:r>
+      <w:r>
+        <w:rPr>
+          <w:sz w:val="24"/>
+          <w:szCs w:val="24"/>
+        </w:rPr>
+        <w:fldChar w:fldCharType="begin"/>
+      </w:r>
+      <w:r>
+        <w:rPr>
+          <w:sz w:val="24"/>
+          <w:szCs w:val="24"/>
+        </w:rPr>
+        <w:instrText xml:space="preserve"> SEQ Figure \* ARABIC </w:instrText>
+      </w:r>
+      <w:r>
+        <w:rPr>
+          <w:sz w:val="24"/>
+          <w:szCs w:val="24"/>
+        </w:rPr>
+        <w:fldChar w:fldCharType="separate"/>
+      </w:r>
+      <w:r>
+        <w:rPr>
+          <w:noProof/>
+          <w:sz w:val="24"/>
+          <w:szCs w:val="24"/>
+        </w:rPr>
+        <w:t>15</w:t>
+      </w:r>
+      <w:r>
+        <w:rPr>
+          <w:sz w:val="24"/>
+          <w:szCs w:val="24"/>
+        </w:rPr>
+        <w:fldChar w:fldCharType="end"/>
+      </w:r>
+      <w:r>
+        <w:rPr>
+          <w:sz w:val="24"/>
+          <w:szCs w:val="24"/>
+        </w:rPr>
+        <w:t xml:space="preserve">. </w:t>
+      </w:r>
       <w:r>
         <w:rPr>
           <w:sz w:val="24"/>
@@ -6123,6 +6193,7 @@
           <w:sz w:val="24"/>
           <w:szCs w:val="24"/>
         </w:rPr>
+        <w:lastRenderedPageBreak/>
         <w:t>Open Wireshark and start a new capture on the appropriate interface.</w:t>
       </w:r>
     </w:p>
@@ -6190,7 +6261,13 @@
       </w:r>
       <w:bookmarkEnd w:id="8"/>
       <w:r>
-        <w:t xml:space="preserve"> SSL decryption in VM2</w:t>
+        <w:t xml:space="preserve"> SSL decryption</w:t>
+      </w:r>
+      <w:r>
+        <w:t xml:space="preserve"> (analyzing traffic)</w:t>
+      </w:r>
+      <w:r>
+        <w:t xml:space="preserve"> in VM2</w:t>
       </w:r>
     </w:p>
     <w:p>
@@ -6720,25 +6797,7 @@
           <w:szCs w:val="24"/>
           <w:highlight w:val="yellow"/>
         </w:rPr>
-        <w:t xml:space="preserve">some challenges that occur during </w:t>
-      </w:r>
-      <w:proofErr w:type="spellStart"/>
-      <w:r>
-        <w:rPr>
-          <w:sz w:val="24"/>
-          <w:szCs w:val="24"/>
-          <w:highlight w:val="yellow"/>
-        </w:rPr>
-        <w:t>SSl</w:t>
-      </w:r>
-      <w:proofErr w:type="spellEnd"/>
-      <w:r>
-        <w:rPr>
-          <w:sz w:val="24"/>
-          <w:szCs w:val="24"/>
-          <w:highlight w:val="yellow"/>
-        </w:rPr>
-        <w:t>/TLS inspection:</w:t>
+        <w:t>some challenges that occur during SSl/TLS inspection:</w:t>
       </w:r>
     </w:p>
     <w:p>
@@ -6871,25 +6930,7 @@
           <w:szCs w:val="24"/>
           <w:highlight w:val="yellow"/>
         </w:rPr>
-        <w:t xml:space="preserve">The solutions </w:t>
-      </w:r>
-      <w:proofErr w:type="gramStart"/>
-      <w:r>
-        <w:rPr>
-          <w:sz w:val="24"/>
-          <w:szCs w:val="24"/>
-          <w:highlight w:val="yellow"/>
-        </w:rPr>
-        <w:t>is</w:t>
-      </w:r>
-      <w:proofErr w:type="gramEnd"/>
-      <w:r>
-        <w:rPr>
-          <w:sz w:val="24"/>
-          <w:szCs w:val="24"/>
-          <w:highlight w:val="yellow"/>
-        </w:rPr>
-        <w:t xml:space="preserve"> to use hardware capable of SSL acceleration, limit inspection to high-risk categories, and avoid decrypting streaming/video sites.</w:t>
+        <w:t>The solutions is to use hardware capable of SSL acceleration, limit inspection to high-risk categories, and avoid decrypting streaming/video sites.</w:t>
       </w:r>
     </w:p>
     <w:p>

</xml_diff>